<commit_message>
Relevanz einer komparativer Analyse dieser Werkzeuge
</commit_message>
<xml_diff>
--- a/generativeKI.docx
+++ b/generativeKI.docx
@@ -693,15 +693,7 @@
         <w:t>Werkzeug</w:t>
       </w:r>
       <w:r>
-        <w:t xml:space="preserve">: Multimedia-Analyse-Tools können dazu beitragen, Anzeichen für die Verwendung generativer Modelle in Bildern, Videos oder Musikprojekten zu erkennen. Dies </w:t>
-      </w:r>
-      <w:proofErr w:type="gramStart"/>
-      <w:r>
-        <w:t>fördert</w:t>
-      </w:r>
-      <w:proofErr w:type="gramEnd"/>
-      <w:r>
-        <w:t xml:space="preserve"> die Eigenständigkeit und Originalität der Schülerarbeiten.</w:t>
+        <w:t>: Multimedia-Analyse-Tools können dazu beitragen, Anzeichen für die Verwendung generativer Modelle in Bildern, Videos oder Musikprojekten zu erkennen. Dies fördert die Eigenständigkeit und Originalität der Schülerarbeiten.</w:t>
       </w:r>
     </w:p>
     <w:p>
@@ -746,6 +738,93 @@
       </w:r>
       <w:r>
         <w:t>: Textanalyse- und Plagiatsprüfungstools können verwendet werden, um sicherzustellen, dass Lehrmaterialien nicht aus generierten Texten kopiert wurden. Dies trägt zur Qualitätssicherung im Bildungsbereich bei.</w:t>
+      </w:r>
+    </w:p>
+    <w:p/>
+    <w:p>
+      <w:pPr>
+        <w:rPr>
+          <w:b/>
+        </w:rPr>
+      </w:pPr>
+      <w:r>
+        <w:rPr>
+          <w:b/>
+        </w:rPr>
+        <w:t>Warum ist eine komparative Analyse dieser Werkzeuge relevant?</w:t>
+      </w:r>
+    </w:p>
+    <w:p>
+      <w:pPr>
+        <w:rPr>
+          <w:b/>
+        </w:rPr>
+      </w:pPr>
+    </w:p>
+    <w:p>
+      <w:r>
+        <w:t>Effektivität und Genauigkeit:</w:t>
+      </w:r>
+    </w:p>
+    <w:p/>
+    <w:p>
+      <w:r>
+        <w:t>Durch eine vergleichende Analyse können Bildungseinrichtungen und andere Organisationen besser verstehen, wie effektiv und genau die verschiedenen Werkzeuge bei der Identifizierung generativer KI-Werke sind. Dies ermöglicht es, die Wirksamkeit der Werkzeuge zu bewerten und diejenigen auszuwählen, die die besten Ergebnisse liefern.</w:t>
+      </w:r>
+    </w:p>
+    <w:p>
+      <w:r>
+        <w:t>Vielseitigkeit und Anpassungsfähigkeit:</w:t>
+      </w:r>
+    </w:p>
+    <w:p/>
+    <w:p>
+      <w:r>
+        <w:t>Unterschiedliche Werkzeuge können auf unterschiedliche Arten generativer Inhalte spezialisiert sein. Eine komparative Analyse hilft dabei, die Vielseitigkeit und Anpassungsfähigkeit der Werkzeuge zu bewerten. Ein Tool, das in der Lage ist, verschiedene Formen von generativen Inhalten zu erkennen (Texte, Bilder, Videos), kann in Bildungseinrichtungen vielfältiger eingesetzt werden.</w:t>
+      </w:r>
+    </w:p>
+    <w:p>
+      <w:r>
+        <w:t>Benutzerfreundlichkeit und Integration:</w:t>
+      </w:r>
+    </w:p>
+    <w:p/>
+    <w:p>
+      <w:r>
+        <w:t>Die Benutzerfreundlichkeit eines Werkzeugs und seine Integration in bestehende Bildungssysteme sind entscheidende Faktoren. Eine vergleichende Analyse hilft dabei, herauszufinden, welches Tool einfach zu bedienen ist und nahtlos in die bestehenden Infrastrukturen integriert werden kann.</w:t>
+      </w:r>
+    </w:p>
+    <w:p>
+      <w:r>
+        <w:t>Kosten und Ressourcen:</w:t>
+      </w:r>
+    </w:p>
+    <w:p/>
+    <w:p>
+      <w:r>
+        <w:t>Die Budgetbeschränkungen sind in Bildungseinrichtungen oft präsent. Eine vergleichende Analyse ermöglicht es, die Kosten und den Ressourcenaufwand für den Einsatz der verschiedenen Werkzeuge zu bewerten. Dadurch können Schulen und Universitäten fundierte Entscheidungen darüber treffen, welches Werkzeug am besten zu ihrem Budget und ihren Ressourcen passt.</w:t>
+      </w:r>
+    </w:p>
+    <w:p>
+      <w:r>
+        <w:t>Updates und Support:</w:t>
+      </w:r>
+    </w:p>
+    <w:p/>
+    <w:p>
+      <w:r>
+        <w:t>Die Landschaft der generativen KI entwickelt sich ständig weiter. Ein Vergleich der Werkzeuge kann zeigen, welche Anbieter regelmäßige Updates und Support bereitstellen, um mit den neuesten Entwicklungen in der KI-Technologie Schritt zu halten. Dies ist wichtig, um sicherzustellen, dass die Werkzeuge langfristig effektiv bleiben.</w:t>
+      </w:r>
+    </w:p>
+    <w:p>
+      <w:r>
+        <w:t>Ethik und Datenschutz:</w:t>
+      </w:r>
+    </w:p>
+    <w:p/>
+    <w:p>
+      <w:r>
+        <w:t>Die ethischen und datenschutzbezogenen Aspekte der Werkzeuge sind von großer Bedeutung. Eine komparative Analyse ermöglicht es, die Datenschutzrichtlinien und ethischen Grundsätze der Anbieter zu vergleichen, um sicherzustellen, dass die Verwendung der Werkzeuge im Einklang mit den relevanten Standards steht.</w:t>
       </w:r>
     </w:p>
     <w:sectPr>

</xml_diff>